<commit_message>
Modification of documents for second release
</commit_message>
<xml_diff>
--- a/doc/5GCity-MonitoringSystem-Overview_v2.docx
+++ b/doc/5GCity-MonitoringSystem-Overview_v2.docx
@@ -739,7 +739,7 @@
           <w:r>
             <w:fldChar w:fldCharType="separate"/>
           </w:r>
-          <w:hyperlink w:anchor="_Toc5627698" w:history="1">
+          <w:hyperlink w:anchor="_Toc5631408" w:history="1">
             <w:r>
               <w:rPr>
                 <w:rStyle w:val="Collegamentoipertestuale"/>
@@ -766,7 +766,7 @@
                 <w:noProof/>
                 <w:webHidden/>
               </w:rPr>
-              <w:instrText xml:space="preserve"> PAGEREF _Toc5627698 \h </w:instrText>
+              <w:instrText xml:space="preserve"> PAGEREF _Toc5631408 \h </w:instrText>
             </w:r>
             <w:r>
               <w:rPr>
@@ -809,7 +809,7 @@
               <w:lang w:eastAsia="it-IT"/>
             </w:rPr>
           </w:pPr>
-          <w:hyperlink w:anchor="_Toc5627699" w:history="1">
+          <w:hyperlink w:anchor="_Toc5631409" w:history="1">
             <w:r>
               <w:rPr>
                 <w:rStyle w:val="Collegamentoipertestuale"/>
@@ -836,7 +836,7 @@
                 <w:noProof/>
                 <w:webHidden/>
               </w:rPr>
-              <w:instrText xml:space="preserve"> PAGEREF _Toc5627699 \h </w:instrText>
+              <w:instrText xml:space="preserve"> PAGEREF _Toc5631409 \h </w:instrText>
             </w:r>
             <w:r>
               <w:rPr>
@@ -879,7 +879,7 @@
               <w:lang w:eastAsia="it-IT"/>
             </w:rPr>
           </w:pPr>
-          <w:hyperlink w:anchor="_Toc5627700" w:history="1">
+          <w:hyperlink w:anchor="_Toc5631410" w:history="1">
             <w:r>
               <w:rPr>
                 <w:rStyle w:val="Collegamentoipertestuale"/>
@@ -907,7 +907,7 @@
                 <w:noProof/>
                 <w:webHidden/>
               </w:rPr>
-              <w:instrText xml:space="preserve"> PAGEREF _Toc5627700 \h </w:instrText>
+              <w:instrText xml:space="preserve"> PAGEREF _Toc5631410 \h </w:instrText>
             </w:r>
             <w:r>
               <w:rPr>
@@ -950,7 +950,7 @@
               <w:lang w:eastAsia="it-IT"/>
             </w:rPr>
           </w:pPr>
-          <w:hyperlink w:anchor="_Toc5627701" w:history="1">
+          <w:hyperlink w:anchor="_Toc5631411" w:history="1">
             <w:r>
               <w:rPr>
                 <w:rStyle w:val="Collegamentoipertestuale"/>
@@ -978,7 +978,7 @@
                 <w:noProof/>
                 <w:webHidden/>
               </w:rPr>
-              <w:instrText xml:space="preserve"> PAGEREF _Toc5627701 \h </w:instrText>
+              <w:instrText xml:space="preserve"> PAGEREF _Toc5631411 \h </w:instrText>
             </w:r>
             <w:r>
               <w:rPr>
@@ -1021,7 +1021,7 @@
               <w:lang w:eastAsia="it-IT"/>
             </w:rPr>
           </w:pPr>
-          <w:hyperlink w:anchor="_Toc5627702" w:history="1">
+          <w:hyperlink w:anchor="_Toc5631412" w:history="1">
             <w:r>
               <w:rPr>
                 <w:rStyle w:val="Collegamentoipertestuale"/>
@@ -1049,7 +1049,7 @@
                 <w:noProof/>
                 <w:webHidden/>
               </w:rPr>
-              <w:instrText xml:space="preserve"> PAGEREF _Toc5627702 \h </w:instrText>
+              <w:instrText xml:space="preserve"> PAGEREF _Toc5631412 \h </w:instrText>
             </w:r>
             <w:r>
               <w:rPr>
@@ -1092,7 +1092,7 @@
               <w:lang w:eastAsia="it-IT"/>
             </w:rPr>
           </w:pPr>
-          <w:hyperlink w:anchor="_Toc5627703" w:history="1">
+          <w:hyperlink w:anchor="_Toc5631413" w:history="1">
             <w:r>
               <w:rPr>
                 <w:rStyle w:val="Collegamentoipertestuale"/>
@@ -1140,7 +1140,7 @@
                 <w:noProof/>
                 <w:webHidden/>
               </w:rPr>
-              <w:instrText xml:space="preserve"> PAGEREF _Toc5627703 \h </w:instrText>
+              <w:instrText xml:space="preserve"> PAGEREF _Toc5631413 \h </w:instrText>
             </w:r>
             <w:r>
               <w:rPr>
@@ -1183,7 +1183,7 @@
               <w:lang w:eastAsia="it-IT"/>
             </w:rPr>
           </w:pPr>
-          <w:hyperlink w:anchor="_Toc5627704" w:history="1">
+          <w:hyperlink w:anchor="_Toc5631414" w:history="1">
             <w:r>
               <w:rPr>
                 <w:rStyle w:val="Collegamentoipertestuale"/>
@@ -1232,7 +1232,7 @@
                 <w:noProof/>
                 <w:webHidden/>
               </w:rPr>
-              <w:instrText xml:space="preserve"> PAGEREF _Toc5627704 \h </w:instrText>
+              <w:instrText xml:space="preserve"> PAGEREF _Toc5631414 \h </w:instrText>
             </w:r>
             <w:r>
               <w:rPr>
@@ -1275,7 +1275,7 @@
               <w:lang w:eastAsia="it-IT"/>
             </w:rPr>
           </w:pPr>
-          <w:hyperlink w:anchor="_Toc5627705" w:history="1">
+          <w:hyperlink w:anchor="_Toc5631415" w:history="1">
             <w:r>
               <w:rPr>
                 <w:rStyle w:val="Collegamentoipertestuale"/>
@@ -1315,7 +1315,7 @@
                 <w:noProof/>
                 <w:webHidden/>
               </w:rPr>
-              <w:instrText xml:space="preserve"> PAGEREF _Toc5627705 \h </w:instrText>
+              <w:instrText xml:space="preserve"> PAGEREF _Toc5631415 \h </w:instrText>
             </w:r>
             <w:r>
               <w:rPr>
@@ -1358,7 +1358,7 @@
               <w:lang w:eastAsia="it-IT"/>
             </w:rPr>
           </w:pPr>
-          <w:hyperlink w:anchor="_Toc5627706" w:history="1">
+          <w:hyperlink w:anchor="_Toc5631416" w:history="1">
             <w:r>
               <w:rPr>
                 <w:rStyle w:val="Collegamentoipertestuale"/>
@@ -1398,7 +1398,7 @@
                 <w:noProof/>
                 <w:webHidden/>
               </w:rPr>
-              <w:instrText xml:space="preserve"> PAGEREF _Toc5627706 \h </w:instrText>
+              <w:instrText xml:space="preserve"> PAGEREF _Toc5631416 \h </w:instrText>
             </w:r>
             <w:r>
               <w:rPr>
@@ -1441,7 +1441,7 @@
               <w:lang w:eastAsia="it-IT"/>
             </w:rPr>
           </w:pPr>
-          <w:hyperlink w:anchor="_Toc5627707" w:history="1">
+          <w:hyperlink w:anchor="_Toc5631417" w:history="1">
             <w:r>
               <w:rPr>
                 <w:rStyle w:val="Collegamentoipertestuale"/>
@@ -1469,7 +1469,7 @@
                 <w:noProof/>
                 <w:webHidden/>
               </w:rPr>
-              <w:instrText xml:space="preserve"> PAGEREF _Toc5627707 \h </w:instrText>
+              <w:instrText xml:space="preserve"> PAGEREF _Toc5631417 \h </w:instrText>
             </w:r>
             <w:r>
               <w:rPr>
@@ -1522,7 +1522,7 @@
       <w:pPr>
         <w:pStyle w:val="Titolo1"/>
       </w:pPr>
-      <w:bookmarkStart w:id="2" w:name="_Toc5627698"/>
+      <w:bookmarkStart w:id="2" w:name="_Toc5631408"/>
       <w:r>
         <w:rPr>
           <w:lang w:val="it-IT"/>
@@ -1583,7 +1583,7 @@
       <w:pPr>
         <w:pStyle w:val="Titolo1"/>
       </w:pPr>
-      <w:bookmarkStart w:id="3" w:name="_Toc5627699"/>
+      <w:bookmarkStart w:id="3" w:name="_Toc5631409"/>
       <w:r>
         <w:lastRenderedPageBreak/>
         <w:t>System description</w:t>
@@ -2080,7 +2080,7 @@
         </w:rPr>
       </w:pPr>
       <w:bookmarkStart w:id="4" w:name="_Ref534957128"/>
-      <w:bookmarkStart w:id="5" w:name="_Toc5627700"/>
+      <w:bookmarkStart w:id="5" w:name="_Toc5631410"/>
       <w:r>
         <w:rPr>
           <w:lang w:val="en-US"/>
@@ -3455,7 +3455,7 @@
           <w:lang w:val="en-US"/>
         </w:rPr>
       </w:pPr>
-      <w:bookmarkStart w:id="6" w:name="_Toc5627701"/>
+      <w:bookmarkStart w:id="6" w:name="_Toc5631411"/>
       <w:r>
         <w:rPr>
           <w:lang w:val="en-US"/>
@@ -4343,7 +4343,7 @@
           <w:lang w:val="en-US"/>
         </w:rPr>
       </w:pPr>
-      <w:bookmarkStart w:id="7" w:name="_Toc5627702"/>
+      <w:bookmarkStart w:id="7" w:name="_Toc5631412"/>
       <w:r>
         <w:rPr>
           <w:lang w:val="en-US"/>
@@ -4524,7 +4524,7 @@
         <w:pStyle w:val="Titolo2"/>
         <w:ind w:left="426"/>
       </w:pPr>
-      <w:bookmarkStart w:id="8" w:name="_Toc5627703"/>
+      <w:bookmarkStart w:id="8" w:name="_Toc5631413"/>
       <w:r>
         <w:t xml:space="preserve">Add </w:t>
       </w:r>
@@ -5062,7 +5062,7 @@
           <w:lang w:val="en-US"/>
         </w:rPr>
       </w:pPr>
-      <w:bookmarkStart w:id="9" w:name="_Toc5627704"/>
+      <w:bookmarkStart w:id="9" w:name="_Toc5631414"/>
       <w:r>
         <w:lastRenderedPageBreak/>
         <w:t xml:space="preserve">Add </w:t>
@@ -5934,7 +5934,7 @@
           <w:lang w:val="it-IT"/>
         </w:rPr>
       </w:pPr>
-      <w:bookmarkStart w:id="10" w:name="_Toc5627705"/>
+      <w:bookmarkStart w:id="10" w:name="_Toc5631415"/>
       <w:r>
         <w:t xml:space="preserve">Add </w:t>
       </w:r>
@@ -7042,7 +7042,7 @@
           <w:lang w:val="it-IT"/>
         </w:rPr>
       </w:pPr>
-      <w:bookmarkStart w:id="11" w:name="_Toc5627706"/>
+      <w:bookmarkStart w:id="11" w:name="_Toc5631416"/>
       <w:r>
         <w:t xml:space="preserve">Add </w:t>
       </w:r>
@@ -7952,7 +7952,6 @@
     </w:p>
     <w:p>
       <w:pPr>
-        <w:jc w:val="center"/>
         <w:rPr>
           <w:rFonts w:ascii="Arial" w:hAnsi="Arial" w:cs="Arial"/>
           <w:sz w:val="24"/>
@@ -7968,7 +7967,7 @@
           <w:lang w:val="en-US"/>
         </w:rPr>
       </w:pPr>
-      <w:bookmarkStart w:id="12" w:name="_Toc5627707"/>
+      <w:bookmarkStart w:id="12" w:name="_Toc5631417"/>
       <w:r>
         <w:rPr>
           <w:lang w:val="en-US"/>
@@ -12856,7 +12855,7 @@
             <w:noProof/>
             <w:lang w:val="it-IT"/>
           </w:rPr>
-          <w:t>1</w:t>
+          <w:t>13</w:t>
         </w:r>
         <w:r>
           <w:fldChar w:fldCharType="end"/>
@@ -18148,21 +18147,6 @@
 </file>
 
 <file path=customXml/item1.xml><?xml version="1.0" encoding="utf-8"?>
-<?mso-contentType ?>
-<FormTemplates xmlns="http://schemas.microsoft.com/sharepoint/v3/contenttype/forms">
-  <Display>DocumentLibraryForm</Display>
-  <Edit>DocumentLibraryForm</Edit>
-  <New>DocumentLibraryForm</New>
-</FormTemplates>
-</file>
-
-<file path=customXml/item2.xml><?xml version="1.0" encoding="utf-8"?>
-<p:properties xmlns:p="http://schemas.microsoft.com/office/2006/metadata/properties" xmlns:xsi="http://www.w3.org/2001/XMLSchema-instance">
-  <documentManagement/>
-</p:properties>
-</file>
-
-<file path=customXml/item3.xml><?xml version="1.0" encoding="utf-8"?>
 <ct:contentTypeSchema xmlns:ct="http://schemas.microsoft.com/office/2006/metadata/contentType" xmlns:ma="http://schemas.microsoft.com/office/2006/metadata/properties/metaAttributes" ct:_="" ma:_="" ma:contentTypeName="Documento" ma:contentTypeID="0x010100180DA93470951E419C5C867610654A25" ma:contentTypeVersion="0" ma:contentTypeDescription="Creare un nuovo documento." ma:contentTypeScope="" ma:versionID="ef00cc37a05568127dbe4616b12ce0bb">
   <xsd:schema xmlns:xsd="http://www.w3.org/2001/XMLSchema" xmlns:p="http://schemas.microsoft.com/office/2006/metadata/properties" targetNamespace="http://schemas.microsoft.com/office/2006/metadata/properties" ma:root="true" ma:fieldsID="803b19e3fb2d984028875c8d92187142">
     <xsd:element name="properties">
@@ -18209,6 +18193,21 @@
     </xsd:complexType>
   </xsd:schema>
 </ct:contentTypeSchema>
+</file>
+
+<file path=customXml/item2.xml><?xml version="1.0" encoding="utf-8"?>
+<p:properties xmlns:p="http://schemas.microsoft.com/office/2006/metadata/properties" xmlns:xsi="http://www.w3.org/2001/XMLSchema-instance">
+  <documentManagement/>
+</p:properties>
+</file>
+
+<file path=customXml/item3.xml><?xml version="1.0" encoding="utf-8"?>
+<?mso-contentType ?>
+<FormTemplates xmlns="http://schemas.microsoft.com/sharepoint/v3/contenttype/forms">
+  <Display>DocumentLibraryForm</Display>
+  <Edit>DocumentLibraryForm</Edit>
+  <New>DocumentLibraryForm</New>
+</FormTemplates>
 </file>
 
 <file path=customXml/item4.xml><?xml version="1.0" encoding="utf-8"?>
@@ -18295,22 +18294,6 @@
 </file>
 
 <file path=customXml/itemProps1.xml><?xml version="1.0" encoding="utf-8"?>
-<ds:datastoreItem xmlns:ds="http://schemas.openxmlformats.org/officeDocument/2006/customXml" ds:itemID="{B4994F6A-EE36-4A05-BAB3-833F8852E9D3}">
-  <ds:schemaRefs>
-    <ds:schemaRef ds:uri="http://schemas.microsoft.com/sharepoint/v3/contenttype/forms"/>
-  </ds:schemaRefs>
-</ds:datastoreItem>
-</file>
-
-<file path=customXml/itemProps2.xml><?xml version="1.0" encoding="utf-8"?>
-<ds:datastoreItem xmlns:ds="http://schemas.openxmlformats.org/officeDocument/2006/customXml" ds:itemID="{040D4170-027D-4223-845A-0D0AB62CED5C}">
-  <ds:schemaRefs>
-    <ds:schemaRef ds:uri="http://schemas.microsoft.com/office/2006/metadata/properties"/>
-  </ds:schemaRefs>
-</ds:datastoreItem>
-</file>
-
-<file path=customXml/itemProps3.xml><?xml version="1.0" encoding="utf-8"?>
 <ds:datastoreItem xmlns:ds="http://schemas.openxmlformats.org/officeDocument/2006/customXml" ds:itemID="{16F92A31-6BC4-490A-B1C8-BE07929626E7}">
   <ds:schemaRefs>
     <ds:schemaRef ds:uri="http://schemas.microsoft.com/office/2006/metadata/contentType"/>
@@ -18325,8 +18308,24 @@
 </ds:datastoreItem>
 </file>
 
+<file path=customXml/itemProps2.xml><?xml version="1.0" encoding="utf-8"?>
+<ds:datastoreItem xmlns:ds="http://schemas.openxmlformats.org/officeDocument/2006/customXml" ds:itemID="{040D4170-027D-4223-845A-0D0AB62CED5C}">
+  <ds:schemaRefs>
+    <ds:schemaRef ds:uri="http://schemas.microsoft.com/office/2006/metadata/properties"/>
+  </ds:schemaRefs>
+</ds:datastoreItem>
+</file>
+
+<file path=customXml/itemProps3.xml><?xml version="1.0" encoding="utf-8"?>
+<ds:datastoreItem xmlns:ds="http://schemas.openxmlformats.org/officeDocument/2006/customXml" ds:itemID="{B4994F6A-EE36-4A05-BAB3-833F8852E9D3}">
+  <ds:schemaRefs>
+    <ds:schemaRef ds:uri="http://schemas.microsoft.com/sharepoint/v3/contenttype/forms"/>
+  </ds:schemaRefs>
+</ds:datastoreItem>
+</file>
+
 <file path=customXml/itemProps4.xml><?xml version="1.0" encoding="utf-8"?>
-<ds:datastoreItem xmlns:ds="http://schemas.openxmlformats.org/officeDocument/2006/customXml" ds:itemID="{45F7F516-071B-4706-93D3-037C246DD11B}">
+<ds:datastoreItem xmlns:ds="http://schemas.openxmlformats.org/officeDocument/2006/customXml" ds:itemID="{3F3D61C9-E497-4166-B8D1-6A36823572FC}">
   <ds:schemaRefs>
     <ds:schemaRef ds:uri="http://schemas.openxmlformats.org/officeDocument/2006/bibliography"/>
   </ds:schemaRefs>

</xml_diff>

<commit_message>
Change on table of chapter 6.:  PUT->POST and viceversa
</commit_message>
<xml_diff>
--- a/doc/5GCity-MonitoringSystem-Overview_v2.docx
+++ b/doc/5GCity-MonitoringSystem-Overview_v2.docx
@@ -716,8 +716,6 @@
             <w:tab/>
           </w:r>
         </w:p>
-        <w:bookmarkStart w:id="1" w:name="_GoBack"/>
-        <w:bookmarkEnd w:id="1"/>
         <w:p>
           <w:pPr>
             <w:pStyle w:val="Sommario1"/>
@@ -739,13 +737,130 @@
           <w:r>
             <w:fldChar w:fldCharType="separate"/>
           </w:r>
-          <w:hyperlink w:anchor="_Toc5631408" w:history="1">
+          <w:bookmarkStart w:id="1" w:name="_GoBack"/>
+          <w:bookmarkEnd w:id="1"/>
+          <w:r>
+            <w:rPr>
+              <w:rStyle w:val="Collegamentoipertestuale"/>
+              <w:noProof/>
+            </w:rPr>
+            <w:fldChar w:fldCharType="begin"/>
+          </w:r>
+          <w:r>
+            <w:rPr>
+              <w:rStyle w:val="Collegamentoipertestuale"/>
+              <w:noProof/>
+            </w:rPr>
+            <w:instrText xml:space="preserve"> </w:instrText>
+          </w:r>
+          <w:r>
+            <w:rPr>
+              <w:noProof/>
+            </w:rPr>
+            <w:instrText>HYPERLINK \l "_Toc6311170"</w:instrText>
+          </w:r>
+          <w:r>
+            <w:rPr>
+              <w:rStyle w:val="Collegamentoipertestuale"/>
+              <w:noProof/>
+            </w:rPr>
+            <w:instrText xml:space="preserve"> </w:instrText>
+          </w:r>
+          <w:r>
+            <w:rPr>
+              <w:rStyle w:val="Collegamentoipertestuale"/>
+              <w:noProof/>
+            </w:rPr>
+          </w:r>
+          <w:r>
+            <w:rPr>
+              <w:rStyle w:val="Collegamentoipertestuale"/>
+              <w:noProof/>
+            </w:rPr>
+            <w:fldChar w:fldCharType="separate"/>
+          </w:r>
+          <w:r>
+            <w:rPr>
+              <w:rStyle w:val="Collegamentoipertestuale"/>
+              <w:noProof/>
+            </w:rPr>
+            <w:t>1. Scope</w:t>
+          </w:r>
+          <w:r>
+            <w:rPr>
+              <w:noProof/>
+              <w:webHidden/>
+            </w:rPr>
+            <w:tab/>
+          </w:r>
+          <w:r>
+            <w:rPr>
+              <w:noProof/>
+              <w:webHidden/>
+            </w:rPr>
+            <w:fldChar w:fldCharType="begin"/>
+          </w:r>
+          <w:r>
+            <w:rPr>
+              <w:noProof/>
+              <w:webHidden/>
+            </w:rPr>
+            <w:instrText xml:space="preserve"> PAGEREF _Toc6311170 \h </w:instrText>
+          </w:r>
+          <w:r>
+            <w:rPr>
+              <w:noProof/>
+              <w:webHidden/>
+            </w:rPr>
+          </w:r>
+          <w:r>
+            <w:rPr>
+              <w:noProof/>
+              <w:webHidden/>
+            </w:rPr>
+            <w:fldChar w:fldCharType="separate"/>
+          </w:r>
+          <w:r>
+            <w:rPr>
+              <w:noProof/>
+              <w:webHidden/>
+            </w:rPr>
+            <w:t>2</w:t>
+          </w:r>
+          <w:r>
+            <w:rPr>
+              <w:noProof/>
+              <w:webHidden/>
+            </w:rPr>
+            <w:fldChar w:fldCharType="end"/>
+          </w:r>
+          <w:r>
+            <w:rPr>
+              <w:rStyle w:val="Collegamentoipertestuale"/>
+              <w:noProof/>
+            </w:rPr>
+            <w:fldChar w:fldCharType="end"/>
+          </w:r>
+        </w:p>
+        <w:p>
+          <w:pPr>
+            <w:pStyle w:val="Sommario1"/>
+            <w:tabs>
+              <w:tab w:val="right" w:leader="dot" w:pos="9628"/>
+            </w:tabs>
+            <w:rPr>
+              <w:rFonts w:eastAsiaTheme="minorEastAsia"/>
+              <w:noProof/>
+              <w:lang w:eastAsia="it-IT"/>
+            </w:rPr>
+          </w:pPr>
+          <w:hyperlink w:anchor="_Toc6311171" w:history="1">
             <w:r>
               <w:rPr>
                 <w:rStyle w:val="Collegamentoipertestuale"/>
                 <w:noProof/>
               </w:rPr>
-              <w:t>1. Scope</w:t>
+              <w:t>2. System description</w:t>
             </w:r>
             <w:r>
               <w:rPr>
@@ -766,7 +881,7 @@
                 <w:noProof/>
                 <w:webHidden/>
               </w:rPr>
-              <w:instrText xml:space="preserve"> PAGEREF _Toc5631408 \h </w:instrText>
+              <w:instrText xml:space="preserve"> PAGEREF _Toc6311171 \h </w:instrText>
             </w:r>
             <w:r>
               <w:rPr>
@@ -786,7 +901,7 @@
                 <w:noProof/>
                 <w:webHidden/>
               </w:rPr>
-              <w:t>2</w:t>
+              <w:t>3</w:t>
             </w:r>
             <w:r>
               <w:rPr>
@@ -809,13 +924,14 @@
               <w:lang w:eastAsia="it-IT"/>
             </w:rPr>
           </w:pPr>
-          <w:hyperlink w:anchor="_Toc5631409" w:history="1">
+          <w:hyperlink w:anchor="_Toc6311172" w:history="1">
             <w:r>
               <w:rPr>
                 <w:rStyle w:val="Collegamentoipertestuale"/>
                 <w:noProof/>
-              </w:rPr>
-              <w:t>2. System description</w:t>
+                <w:lang w:val="en-US"/>
+              </w:rPr>
+              <w:t>3. Metrics</w:t>
             </w:r>
             <w:r>
               <w:rPr>
@@ -836,7 +952,7 @@
                 <w:noProof/>
                 <w:webHidden/>
               </w:rPr>
-              <w:instrText xml:space="preserve"> PAGEREF _Toc5631409 \h </w:instrText>
+              <w:instrText xml:space="preserve"> PAGEREF _Toc6311172 \h </w:instrText>
             </w:r>
             <w:r>
               <w:rPr>
@@ -856,7 +972,7 @@
                 <w:noProof/>
                 <w:webHidden/>
               </w:rPr>
-              <w:t>3</w:t>
+              <w:t>4</w:t>
             </w:r>
             <w:r>
               <w:rPr>
@@ -879,14 +995,14 @@
               <w:lang w:eastAsia="it-IT"/>
             </w:rPr>
           </w:pPr>
-          <w:hyperlink w:anchor="_Toc5631410" w:history="1">
+          <w:hyperlink w:anchor="_Toc6311173" w:history="1">
             <w:r>
               <w:rPr>
                 <w:rStyle w:val="Collegamentoipertestuale"/>
                 <w:noProof/>
                 <w:lang w:val="en-US"/>
               </w:rPr>
-              <w:t>3. Metrics</w:t>
+              <w:t>4. Front End</w:t>
             </w:r>
             <w:r>
               <w:rPr>
@@ -907,7 +1023,7 @@
                 <w:noProof/>
                 <w:webHidden/>
               </w:rPr>
-              <w:instrText xml:space="preserve"> PAGEREF _Toc5631410 \h </w:instrText>
+              <w:instrText xml:space="preserve"> PAGEREF _Toc6311173 \h </w:instrText>
             </w:r>
             <w:r>
               <w:rPr>
@@ -927,7 +1043,7 @@
                 <w:noProof/>
                 <w:webHidden/>
               </w:rPr>
-              <w:t>4</w:t>
+              <w:t>5</w:t>
             </w:r>
             <w:r>
               <w:rPr>
@@ -950,14 +1066,14 @@
               <w:lang w:eastAsia="it-IT"/>
             </w:rPr>
           </w:pPr>
-          <w:hyperlink w:anchor="_Toc5631411" w:history="1">
+          <w:hyperlink w:anchor="_Toc6311174" w:history="1">
             <w:r>
               <w:rPr>
                 <w:rStyle w:val="Collegamentoipertestuale"/>
                 <w:noProof/>
                 <w:lang w:val="en-US"/>
               </w:rPr>
-              <w:t>4. Front End</w:t>
+              <w:t>5. Web Gui</w:t>
             </w:r>
             <w:r>
               <w:rPr>
@@ -978,7 +1094,7 @@
                 <w:noProof/>
                 <w:webHidden/>
               </w:rPr>
-              <w:instrText xml:space="preserve"> PAGEREF _Toc5631411 \h </w:instrText>
+              <w:instrText xml:space="preserve"> PAGEREF _Toc6311174 \h </w:instrText>
             </w:r>
             <w:r>
               <w:rPr>
@@ -998,7 +1114,356 @@
                 <w:noProof/>
                 <w:webHidden/>
               </w:rPr>
-              <w:t>5</w:t>
+              <w:t>6</w:t>
+            </w:r>
+            <w:r>
+              <w:rPr>
+                <w:noProof/>
+                <w:webHidden/>
+              </w:rPr>
+              <w:fldChar w:fldCharType="end"/>
+            </w:r>
+          </w:hyperlink>
+        </w:p>
+        <w:p>
+          <w:pPr>
+            <w:pStyle w:val="Sommario2"/>
+            <w:tabs>
+              <w:tab w:val="right" w:leader="dot" w:pos="9628"/>
+            </w:tabs>
+            <w:rPr>
+              <w:rFonts w:eastAsiaTheme="minorEastAsia"/>
+              <w:noProof/>
+              <w:lang w:eastAsia="it-IT"/>
+            </w:rPr>
+          </w:pPr>
+          <w:hyperlink w:anchor="_Toc6311175" w:history="1">
+            <w:r>
+              <w:rPr>
+                <w:rStyle w:val="Collegamentoipertestuale"/>
+                <w:noProof/>
+                <w14:scene3d>
+                  <w14:camera w14:prst="orthographicFront"/>
+                  <w14:lightRig w14:rig="threePt" w14:dir="t">
+                    <w14:rot w14:lat="0" w14:lon="0" w14:rev="0"/>
+                  </w14:lightRig>
+                </w14:scene3d>
+              </w:rPr>
+              <w:t>5.1.</w:t>
+            </w:r>
+            <w:r>
+              <w:rPr>
+                <w:rStyle w:val="Collegamentoipertestuale"/>
+                <w:noProof/>
+              </w:rPr>
+              <w:t xml:space="preserve"> Add </w:t>
+            </w:r>
+            <w:r>
+              <w:rPr>
+                <w:rStyle w:val="Collegamentoipertestuale"/>
+                <w:noProof/>
+                <w:lang w:val="en-US"/>
+              </w:rPr>
+              <w:t>nodes to be monitored</w:t>
+            </w:r>
+            <w:r>
+              <w:rPr>
+                <w:noProof/>
+                <w:webHidden/>
+              </w:rPr>
+              <w:tab/>
+            </w:r>
+            <w:r>
+              <w:rPr>
+                <w:noProof/>
+                <w:webHidden/>
+              </w:rPr>
+              <w:fldChar w:fldCharType="begin"/>
+            </w:r>
+            <w:r>
+              <w:rPr>
+                <w:noProof/>
+                <w:webHidden/>
+              </w:rPr>
+              <w:instrText xml:space="preserve"> PAGEREF _Toc6311175 \h </w:instrText>
+            </w:r>
+            <w:r>
+              <w:rPr>
+                <w:noProof/>
+                <w:webHidden/>
+              </w:rPr>
+            </w:r>
+            <w:r>
+              <w:rPr>
+                <w:noProof/>
+                <w:webHidden/>
+              </w:rPr>
+              <w:fldChar w:fldCharType="separate"/>
+            </w:r>
+            <w:r>
+              <w:rPr>
+                <w:noProof/>
+                <w:webHidden/>
+              </w:rPr>
+              <w:t>6</w:t>
+            </w:r>
+            <w:r>
+              <w:rPr>
+                <w:noProof/>
+                <w:webHidden/>
+              </w:rPr>
+              <w:fldChar w:fldCharType="end"/>
+            </w:r>
+          </w:hyperlink>
+        </w:p>
+        <w:p>
+          <w:pPr>
+            <w:pStyle w:val="Sommario2"/>
+            <w:tabs>
+              <w:tab w:val="right" w:leader="dot" w:pos="9628"/>
+            </w:tabs>
+            <w:rPr>
+              <w:rFonts w:eastAsiaTheme="minorEastAsia"/>
+              <w:noProof/>
+              <w:lang w:eastAsia="it-IT"/>
+            </w:rPr>
+          </w:pPr>
+          <w:hyperlink w:anchor="_Toc6311176" w:history="1">
+            <w:r>
+              <w:rPr>
+                <w:rStyle w:val="Collegamentoipertestuale"/>
+                <w:noProof/>
+                <w:lang w:val="en-US"/>
+                <w14:scene3d>
+                  <w14:camera w14:prst="orthographicFront"/>
+                  <w14:lightRig w14:rig="threePt" w14:dir="t">
+                    <w14:rot w14:lat="0" w14:lon="0" w14:rev="0"/>
+                  </w14:lightRig>
+                </w14:scene3d>
+              </w:rPr>
+              <w:t>5.2.</w:t>
+            </w:r>
+            <w:r>
+              <w:rPr>
+                <w:rStyle w:val="Collegamentoipertestuale"/>
+                <w:noProof/>
+              </w:rPr>
+              <w:t xml:space="preserve"> Add </w:t>
+            </w:r>
+            <w:r>
+              <w:rPr>
+                <w:rStyle w:val="Collegamentoipertestuale"/>
+                <w:noProof/>
+                <w:lang w:val="en-US"/>
+              </w:rPr>
+              <w:t>a Slice (optional)</w:t>
+            </w:r>
+            <w:r>
+              <w:rPr>
+                <w:noProof/>
+                <w:webHidden/>
+              </w:rPr>
+              <w:tab/>
+            </w:r>
+            <w:r>
+              <w:rPr>
+                <w:noProof/>
+                <w:webHidden/>
+              </w:rPr>
+              <w:fldChar w:fldCharType="begin"/>
+            </w:r>
+            <w:r>
+              <w:rPr>
+                <w:noProof/>
+                <w:webHidden/>
+              </w:rPr>
+              <w:instrText xml:space="preserve"> PAGEREF _Toc6311176 \h </w:instrText>
+            </w:r>
+            <w:r>
+              <w:rPr>
+                <w:noProof/>
+                <w:webHidden/>
+              </w:rPr>
+            </w:r>
+            <w:r>
+              <w:rPr>
+                <w:noProof/>
+                <w:webHidden/>
+              </w:rPr>
+              <w:fldChar w:fldCharType="separate"/>
+            </w:r>
+            <w:r>
+              <w:rPr>
+                <w:noProof/>
+                <w:webHidden/>
+              </w:rPr>
+              <w:t>7</w:t>
+            </w:r>
+            <w:r>
+              <w:rPr>
+                <w:noProof/>
+                <w:webHidden/>
+              </w:rPr>
+              <w:fldChar w:fldCharType="end"/>
+            </w:r>
+          </w:hyperlink>
+        </w:p>
+        <w:p>
+          <w:pPr>
+            <w:pStyle w:val="Sommario2"/>
+            <w:tabs>
+              <w:tab w:val="right" w:leader="dot" w:pos="9628"/>
+            </w:tabs>
+            <w:rPr>
+              <w:rFonts w:eastAsiaTheme="minorEastAsia"/>
+              <w:noProof/>
+              <w:lang w:eastAsia="it-IT"/>
+            </w:rPr>
+          </w:pPr>
+          <w:hyperlink w:anchor="_Toc6311177" w:history="1">
+            <w:r>
+              <w:rPr>
+                <w:rStyle w:val="Collegamentoipertestuale"/>
+                <w:noProof/>
+                <w14:scene3d>
+                  <w14:camera w14:prst="orthographicFront"/>
+                  <w14:lightRig w14:rig="threePt" w14:dir="t">
+                    <w14:rot w14:lat="0" w14:lon="0" w14:rev="0"/>
+                  </w14:lightRig>
+                </w14:scene3d>
+              </w:rPr>
+              <w:t>5.3.</w:t>
+            </w:r>
+            <w:r>
+              <w:rPr>
+                <w:rStyle w:val="Collegamentoipertestuale"/>
+                <w:noProof/>
+              </w:rPr>
+              <w:t xml:space="preserve"> Add a job</w:t>
+            </w:r>
+            <w:r>
+              <w:rPr>
+                <w:noProof/>
+                <w:webHidden/>
+              </w:rPr>
+              <w:tab/>
+            </w:r>
+            <w:r>
+              <w:rPr>
+                <w:noProof/>
+                <w:webHidden/>
+              </w:rPr>
+              <w:fldChar w:fldCharType="begin"/>
+            </w:r>
+            <w:r>
+              <w:rPr>
+                <w:noProof/>
+                <w:webHidden/>
+              </w:rPr>
+              <w:instrText xml:space="preserve"> PAGEREF _Toc6311177 \h </w:instrText>
+            </w:r>
+            <w:r>
+              <w:rPr>
+                <w:noProof/>
+                <w:webHidden/>
+              </w:rPr>
+            </w:r>
+            <w:r>
+              <w:rPr>
+                <w:noProof/>
+                <w:webHidden/>
+              </w:rPr>
+              <w:fldChar w:fldCharType="separate"/>
+            </w:r>
+            <w:r>
+              <w:rPr>
+                <w:noProof/>
+                <w:webHidden/>
+              </w:rPr>
+              <w:t>8</w:t>
+            </w:r>
+            <w:r>
+              <w:rPr>
+                <w:noProof/>
+                <w:webHidden/>
+              </w:rPr>
+              <w:fldChar w:fldCharType="end"/>
+            </w:r>
+          </w:hyperlink>
+        </w:p>
+        <w:p>
+          <w:pPr>
+            <w:pStyle w:val="Sommario2"/>
+            <w:tabs>
+              <w:tab w:val="right" w:leader="dot" w:pos="9628"/>
+            </w:tabs>
+            <w:rPr>
+              <w:rFonts w:eastAsiaTheme="minorEastAsia"/>
+              <w:noProof/>
+              <w:lang w:eastAsia="it-IT"/>
+            </w:rPr>
+          </w:pPr>
+          <w:hyperlink w:anchor="_Toc6311178" w:history="1">
+            <w:r>
+              <w:rPr>
+                <w:rStyle w:val="Collegamentoipertestuale"/>
+                <w:noProof/>
+                <w14:scene3d>
+                  <w14:camera w14:prst="orthographicFront"/>
+                  <w14:lightRig w14:rig="threePt" w14:dir="t">
+                    <w14:rot w14:lat="0" w14:lon="0" w14:rev="0"/>
+                  </w14:lightRig>
+                </w14:scene3d>
+              </w:rPr>
+              <w:t>5.4.</w:t>
+            </w:r>
+            <w:r>
+              <w:rPr>
+                <w:rStyle w:val="Collegamentoipertestuale"/>
+                <w:noProof/>
+              </w:rPr>
+              <w:t xml:space="preserve"> Add a service</w:t>
+            </w:r>
+            <w:r>
+              <w:rPr>
+                <w:noProof/>
+                <w:webHidden/>
+              </w:rPr>
+              <w:tab/>
+            </w:r>
+            <w:r>
+              <w:rPr>
+                <w:noProof/>
+                <w:webHidden/>
+              </w:rPr>
+              <w:fldChar w:fldCharType="begin"/>
+            </w:r>
+            <w:r>
+              <w:rPr>
+                <w:noProof/>
+                <w:webHidden/>
+              </w:rPr>
+              <w:instrText xml:space="preserve"> PAGEREF _Toc6311178 \h </w:instrText>
+            </w:r>
+            <w:r>
+              <w:rPr>
+                <w:noProof/>
+                <w:webHidden/>
+              </w:rPr>
+            </w:r>
+            <w:r>
+              <w:rPr>
+                <w:noProof/>
+                <w:webHidden/>
+              </w:rPr>
+              <w:fldChar w:fldCharType="separate"/>
+            </w:r>
+            <w:r>
+              <w:rPr>
+                <w:noProof/>
+                <w:webHidden/>
+              </w:rPr>
+              <w:t>10</w:t>
             </w:r>
             <w:r>
               <w:rPr>
@@ -1021,14 +1486,14 @@
               <w:lang w:eastAsia="it-IT"/>
             </w:rPr>
           </w:pPr>
-          <w:hyperlink w:anchor="_Toc5631412" w:history="1">
+          <w:hyperlink w:anchor="_Toc6311179" w:history="1">
             <w:r>
               <w:rPr>
                 <w:rStyle w:val="Collegamentoipertestuale"/>
                 <w:noProof/>
                 <w:lang w:val="en-US"/>
               </w:rPr>
-              <w:t>5. Web Gui</w:t>
+              <w:t>6. API REST</w:t>
             </w:r>
             <w:r>
               <w:rPr>
@@ -1049,427 +1514,7 @@
                 <w:noProof/>
                 <w:webHidden/>
               </w:rPr>
-              <w:instrText xml:space="preserve"> PAGEREF _Toc5631412 \h </w:instrText>
-            </w:r>
-            <w:r>
-              <w:rPr>
-                <w:noProof/>
-                <w:webHidden/>
-              </w:rPr>
-            </w:r>
-            <w:r>
-              <w:rPr>
-                <w:noProof/>
-                <w:webHidden/>
-              </w:rPr>
-              <w:fldChar w:fldCharType="separate"/>
-            </w:r>
-            <w:r>
-              <w:rPr>
-                <w:noProof/>
-                <w:webHidden/>
-              </w:rPr>
-              <w:t>6</w:t>
-            </w:r>
-            <w:r>
-              <w:rPr>
-                <w:noProof/>
-                <w:webHidden/>
-              </w:rPr>
-              <w:fldChar w:fldCharType="end"/>
-            </w:r>
-          </w:hyperlink>
-        </w:p>
-        <w:p>
-          <w:pPr>
-            <w:pStyle w:val="Sommario2"/>
-            <w:tabs>
-              <w:tab w:val="right" w:leader="dot" w:pos="9628"/>
-            </w:tabs>
-            <w:rPr>
-              <w:rFonts w:eastAsiaTheme="minorEastAsia"/>
-              <w:noProof/>
-              <w:lang w:eastAsia="it-IT"/>
-            </w:rPr>
-          </w:pPr>
-          <w:hyperlink w:anchor="_Toc5631413" w:history="1">
-            <w:r>
-              <w:rPr>
-                <w:rStyle w:val="Collegamentoipertestuale"/>
-                <w:noProof/>
-                <w14:scene3d>
-                  <w14:camera w14:prst="orthographicFront"/>
-                  <w14:lightRig w14:rig="threePt" w14:dir="t">
-                    <w14:rot w14:lat="0" w14:lon="0" w14:rev="0"/>
-                  </w14:lightRig>
-                </w14:scene3d>
-              </w:rPr>
-              <w:t>5.1.</w:t>
-            </w:r>
-            <w:r>
-              <w:rPr>
-                <w:rStyle w:val="Collegamentoipertestuale"/>
-                <w:noProof/>
-              </w:rPr>
-              <w:t xml:space="preserve"> Add </w:t>
-            </w:r>
-            <w:r>
-              <w:rPr>
-                <w:rStyle w:val="Collegamentoipertestuale"/>
-                <w:noProof/>
-                <w:lang w:val="en-US"/>
-              </w:rPr>
-              <w:t>nodes to be monitored</w:t>
-            </w:r>
-            <w:r>
-              <w:rPr>
-                <w:noProof/>
-                <w:webHidden/>
-              </w:rPr>
-              <w:tab/>
-            </w:r>
-            <w:r>
-              <w:rPr>
-                <w:noProof/>
-                <w:webHidden/>
-              </w:rPr>
-              <w:fldChar w:fldCharType="begin"/>
-            </w:r>
-            <w:r>
-              <w:rPr>
-                <w:noProof/>
-                <w:webHidden/>
-              </w:rPr>
-              <w:instrText xml:space="preserve"> PAGEREF _Toc5631413 \h </w:instrText>
-            </w:r>
-            <w:r>
-              <w:rPr>
-                <w:noProof/>
-                <w:webHidden/>
-              </w:rPr>
-            </w:r>
-            <w:r>
-              <w:rPr>
-                <w:noProof/>
-                <w:webHidden/>
-              </w:rPr>
-              <w:fldChar w:fldCharType="separate"/>
-            </w:r>
-            <w:r>
-              <w:rPr>
-                <w:noProof/>
-                <w:webHidden/>
-              </w:rPr>
-              <w:t>6</w:t>
-            </w:r>
-            <w:r>
-              <w:rPr>
-                <w:noProof/>
-                <w:webHidden/>
-              </w:rPr>
-              <w:fldChar w:fldCharType="end"/>
-            </w:r>
-          </w:hyperlink>
-        </w:p>
-        <w:p>
-          <w:pPr>
-            <w:pStyle w:val="Sommario2"/>
-            <w:tabs>
-              <w:tab w:val="right" w:leader="dot" w:pos="9628"/>
-            </w:tabs>
-            <w:rPr>
-              <w:rFonts w:eastAsiaTheme="minorEastAsia"/>
-              <w:noProof/>
-              <w:lang w:eastAsia="it-IT"/>
-            </w:rPr>
-          </w:pPr>
-          <w:hyperlink w:anchor="_Toc5631414" w:history="1">
-            <w:r>
-              <w:rPr>
-                <w:rStyle w:val="Collegamentoipertestuale"/>
-                <w:noProof/>
-                <w:lang w:val="en-US"/>
-                <w14:scene3d>
-                  <w14:camera w14:prst="orthographicFront"/>
-                  <w14:lightRig w14:rig="threePt" w14:dir="t">
-                    <w14:rot w14:lat="0" w14:lon="0" w14:rev="0"/>
-                  </w14:lightRig>
-                </w14:scene3d>
-              </w:rPr>
-              <w:t>5.2.</w:t>
-            </w:r>
-            <w:r>
-              <w:rPr>
-                <w:rStyle w:val="Collegamentoipertestuale"/>
-                <w:noProof/>
-              </w:rPr>
-              <w:t xml:space="preserve"> Add </w:t>
-            </w:r>
-            <w:r>
-              <w:rPr>
-                <w:rStyle w:val="Collegamentoipertestuale"/>
-                <w:noProof/>
-                <w:lang w:val="en-US"/>
-              </w:rPr>
-              <w:t>a Slice (optional)</w:t>
-            </w:r>
-            <w:r>
-              <w:rPr>
-                <w:noProof/>
-                <w:webHidden/>
-              </w:rPr>
-              <w:tab/>
-            </w:r>
-            <w:r>
-              <w:rPr>
-                <w:noProof/>
-                <w:webHidden/>
-              </w:rPr>
-              <w:fldChar w:fldCharType="begin"/>
-            </w:r>
-            <w:r>
-              <w:rPr>
-                <w:noProof/>
-                <w:webHidden/>
-              </w:rPr>
-              <w:instrText xml:space="preserve"> PAGEREF _Toc5631414 \h </w:instrText>
-            </w:r>
-            <w:r>
-              <w:rPr>
-                <w:noProof/>
-                <w:webHidden/>
-              </w:rPr>
-            </w:r>
-            <w:r>
-              <w:rPr>
-                <w:noProof/>
-                <w:webHidden/>
-              </w:rPr>
-              <w:fldChar w:fldCharType="separate"/>
-            </w:r>
-            <w:r>
-              <w:rPr>
-                <w:noProof/>
-                <w:webHidden/>
-              </w:rPr>
-              <w:t>7</w:t>
-            </w:r>
-            <w:r>
-              <w:rPr>
-                <w:noProof/>
-                <w:webHidden/>
-              </w:rPr>
-              <w:fldChar w:fldCharType="end"/>
-            </w:r>
-          </w:hyperlink>
-        </w:p>
-        <w:p>
-          <w:pPr>
-            <w:pStyle w:val="Sommario2"/>
-            <w:tabs>
-              <w:tab w:val="right" w:leader="dot" w:pos="9628"/>
-            </w:tabs>
-            <w:rPr>
-              <w:rFonts w:eastAsiaTheme="minorEastAsia"/>
-              <w:noProof/>
-              <w:lang w:eastAsia="it-IT"/>
-            </w:rPr>
-          </w:pPr>
-          <w:hyperlink w:anchor="_Toc5631415" w:history="1">
-            <w:r>
-              <w:rPr>
-                <w:rStyle w:val="Collegamentoipertestuale"/>
-                <w:noProof/>
-                <w14:scene3d>
-                  <w14:camera w14:prst="orthographicFront"/>
-                  <w14:lightRig w14:rig="threePt" w14:dir="t">
-                    <w14:rot w14:lat="0" w14:lon="0" w14:rev="0"/>
-                  </w14:lightRig>
-                </w14:scene3d>
-              </w:rPr>
-              <w:t>5.3.</w:t>
-            </w:r>
-            <w:r>
-              <w:rPr>
-                <w:rStyle w:val="Collegamentoipertestuale"/>
-                <w:noProof/>
-              </w:rPr>
-              <w:t xml:space="preserve"> Add a job</w:t>
-            </w:r>
-            <w:r>
-              <w:rPr>
-                <w:noProof/>
-                <w:webHidden/>
-              </w:rPr>
-              <w:tab/>
-            </w:r>
-            <w:r>
-              <w:rPr>
-                <w:noProof/>
-                <w:webHidden/>
-              </w:rPr>
-              <w:fldChar w:fldCharType="begin"/>
-            </w:r>
-            <w:r>
-              <w:rPr>
-                <w:noProof/>
-                <w:webHidden/>
-              </w:rPr>
-              <w:instrText xml:space="preserve"> PAGEREF _Toc5631415 \h </w:instrText>
-            </w:r>
-            <w:r>
-              <w:rPr>
-                <w:noProof/>
-                <w:webHidden/>
-              </w:rPr>
-            </w:r>
-            <w:r>
-              <w:rPr>
-                <w:noProof/>
-                <w:webHidden/>
-              </w:rPr>
-              <w:fldChar w:fldCharType="separate"/>
-            </w:r>
-            <w:r>
-              <w:rPr>
-                <w:noProof/>
-                <w:webHidden/>
-              </w:rPr>
-              <w:t>8</w:t>
-            </w:r>
-            <w:r>
-              <w:rPr>
-                <w:noProof/>
-                <w:webHidden/>
-              </w:rPr>
-              <w:fldChar w:fldCharType="end"/>
-            </w:r>
-          </w:hyperlink>
-        </w:p>
-        <w:p>
-          <w:pPr>
-            <w:pStyle w:val="Sommario2"/>
-            <w:tabs>
-              <w:tab w:val="right" w:leader="dot" w:pos="9628"/>
-            </w:tabs>
-            <w:rPr>
-              <w:rFonts w:eastAsiaTheme="minorEastAsia"/>
-              <w:noProof/>
-              <w:lang w:eastAsia="it-IT"/>
-            </w:rPr>
-          </w:pPr>
-          <w:hyperlink w:anchor="_Toc5631416" w:history="1">
-            <w:r>
-              <w:rPr>
-                <w:rStyle w:val="Collegamentoipertestuale"/>
-                <w:noProof/>
-                <w14:scene3d>
-                  <w14:camera w14:prst="orthographicFront"/>
-                  <w14:lightRig w14:rig="threePt" w14:dir="t">
-                    <w14:rot w14:lat="0" w14:lon="0" w14:rev="0"/>
-                  </w14:lightRig>
-                </w14:scene3d>
-              </w:rPr>
-              <w:t>5.4.</w:t>
-            </w:r>
-            <w:r>
-              <w:rPr>
-                <w:rStyle w:val="Collegamentoipertestuale"/>
-                <w:noProof/>
-              </w:rPr>
-              <w:t xml:space="preserve"> Add a service</w:t>
-            </w:r>
-            <w:r>
-              <w:rPr>
-                <w:noProof/>
-                <w:webHidden/>
-              </w:rPr>
-              <w:tab/>
-            </w:r>
-            <w:r>
-              <w:rPr>
-                <w:noProof/>
-                <w:webHidden/>
-              </w:rPr>
-              <w:fldChar w:fldCharType="begin"/>
-            </w:r>
-            <w:r>
-              <w:rPr>
-                <w:noProof/>
-                <w:webHidden/>
-              </w:rPr>
-              <w:instrText xml:space="preserve"> PAGEREF _Toc5631416 \h </w:instrText>
-            </w:r>
-            <w:r>
-              <w:rPr>
-                <w:noProof/>
-                <w:webHidden/>
-              </w:rPr>
-            </w:r>
-            <w:r>
-              <w:rPr>
-                <w:noProof/>
-                <w:webHidden/>
-              </w:rPr>
-              <w:fldChar w:fldCharType="separate"/>
-            </w:r>
-            <w:r>
-              <w:rPr>
-                <w:noProof/>
-                <w:webHidden/>
-              </w:rPr>
-              <w:t>10</w:t>
-            </w:r>
-            <w:r>
-              <w:rPr>
-                <w:noProof/>
-                <w:webHidden/>
-              </w:rPr>
-              <w:fldChar w:fldCharType="end"/>
-            </w:r>
-          </w:hyperlink>
-        </w:p>
-        <w:p>
-          <w:pPr>
-            <w:pStyle w:val="Sommario1"/>
-            <w:tabs>
-              <w:tab w:val="right" w:leader="dot" w:pos="9628"/>
-            </w:tabs>
-            <w:rPr>
-              <w:rFonts w:eastAsiaTheme="minorEastAsia"/>
-              <w:noProof/>
-              <w:lang w:eastAsia="it-IT"/>
-            </w:rPr>
-          </w:pPr>
-          <w:hyperlink w:anchor="_Toc5631417" w:history="1">
-            <w:r>
-              <w:rPr>
-                <w:rStyle w:val="Collegamentoipertestuale"/>
-                <w:noProof/>
-                <w:lang w:val="en-US"/>
-              </w:rPr>
-              <w:t>6. API REST</w:t>
-            </w:r>
-            <w:r>
-              <w:rPr>
-                <w:noProof/>
-                <w:webHidden/>
-              </w:rPr>
-              <w:tab/>
-            </w:r>
-            <w:r>
-              <w:rPr>
-                <w:noProof/>
-                <w:webHidden/>
-              </w:rPr>
-              <w:fldChar w:fldCharType="begin"/>
-            </w:r>
-            <w:r>
-              <w:rPr>
-                <w:noProof/>
-                <w:webHidden/>
-              </w:rPr>
-              <w:instrText xml:space="preserve"> PAGEREF _Toc5631417 \h </w:instrText>
+              <w:instrText xml:space="preserve"> PAGEREF _Toc6311179 \h </w:instrText>
             </w:r>
             <w:r>
               <w:rPr>
@@ -1522,7 +1567,7 @@
       <w:pPr>
         <w:pStyle w:val="Titolo1"/>
       </w:pPr>
-      <w:bookmarkStart w:id="2" w:name="_Toc5631408"/>
+      <w:bookmarkStart w:id="2" w:name="_Toc6311170"/>
       <w:r>
         <w:rPr>
           <w:lang w:val="it-IT"/>
@@ -1583,7 +1628,7 @@
       <w:pPr>
         <w:pStyle w:val="Titolo1"/>
       </w:pPr>
-      <w:bookmarkStart w:id="3" w:name="_Toc5631409"/>
+      <w:bookmarkStart w:id="3" w:name="_Toc6311171"/>
       <w:r>
         <w:lastRenderedPageBreak/>
         <w:t>System description</w:t>
@@ -2080,7 +2125,7 @@
         </w:rPr>
       </w:pPr>
       <w:bookmarkStart w:id="4" w:name="_Ref534957128"/>
-      <w:bookmarkStart w:id="5" w:name="_Toc5631410"/>
+      <w:bookmarkStart w:id="5" w:name="_Toc6311172"/>
       <w:r>
         <w:rPr>
           <w:lang w:val="en-US"/>
@@ -3455,7 +3500,7 @@
           <w:lang w:val="en-US"/>
         </w:rPr>
       </w:pPr>
-      <w:bookmarkStart w:id="6" w:name="_Toc5631411"/>
+      <w:bookmarkStart w:id="6" w:name="_Toc6311173"/>
       <w:r>
         <w:rPr>
           <w:lang w:val="en-US"/>
@@ -4343,7 +4388,7 @@
           <w:lang w:val="en-US"/>
         </w:rPr>
       </w:pPr>
-      <w:bookmarkStart w:id="7" w:name="_Toc5631412"/>
+      <w:bookmarkStart w:id="7" w:name="_Toc6311174"/>
       <w:r>
         <w:rPr>
           <w:lang w:val="en-US"/>
@@ -4524,7 +4569,7 @@
         <w:pStyle w:val="Titolo2"/>
         <w:ind w:left="426"/>
       </w:pPr>
-      <w:bookmarkStart w:id="8" w:name="_Toc5631413"/>
+      <w:bookmarkStart w:id="8" w:name="_Toc6311175"/>
       <w:r>
         <w:t xml:space="preserve">Add </w:t>
       </w:r>
@@ -5062,7 +5107,7 @@
           <w:lang w:val="en-US"/>
         </w:rPr>
       </w:pPr>
-      <w:bookmarkStart w:id="9" w:name="_Toc5631414"/>
+      <w:bookmarkStart w:id="9" w:name="_Toc6311176"/>
       <w:r>
         <w:lastRenderedPageBreak/>
         <w:t xml:space="preserve">Add </w:t>
@@ -5934,7 +5979,7 @@
           <w:lang w:val="it-IT"/>
         </w:rPr>
       </w:pPr>
-      <w:bookmarkStart w:id="10" w:name="_Toc5631415"/>
+      <w:bookmarkStart w:id="10" w:name="_Toc6311177"/>
       <w:r>
         <w:t xml:space="preserve">Add </w:t>
       </w:r>
@@ -7042,7 +7087,7 @@
           <w:lang w:val="it-IT"/>
         </w:rPr>
       </w:pPr>
-      <w:bookmarkStart w:id="11" w:name="_Toc5631416"/>
+      <w:bookmarkStart w:id="11" w:name="_Toc6311178"/>
       <w:r>
         <w:t xml:space="preserve">Add </w:t>
       </w:r>
@@ -7967,7 +8012,7 @@
           <w:lang w:val="en-US"/>
         </w:rPr>
       </w:pPr>
-      <w:bookmarkStart w:id="12" w:name="_Toc5631417"/>
+      <w:bookmarkStart w:id="12" w:name="_Toc6311179"/>
       <w:r>
         <w:rPr>
           <w:lang w:val="en-US"/>
@@ -8378,7 +8423,7 @@
               <w:rPr>
                 <w:rFonts w:ascii="Calibri" w:eastAsia="Calibri" w:hAnsi="Calibri" w:cs="Times New Roman"/>
               </w:rPr>
-              <w:t>PUT</w:t>
+              <w:t>POST</w:t>
             </w:r>
           </w:p>
         </w:tc>
@@ -8996,7 +9041,7 @@
               <w:rPr>
                 <w:rFonts w:ascii="Calibri" w:eastAsia="Calibri" w:hAnsi="Calibri" w:cs="Times New Roman"/>
               </w:rPr>
-              <w:t>PUT</w:t>
+              <w:t>POST</w:t>
             </w:r>
           </w:p>
         </w:tc>
@@ -9528,7 +9573,7 @@
               <w:rPr>
                 <w:rFonts w:ascii="Calibri" w:eastAsia="Calibri" w:hAnsi="Calibri" w:cs="Times New Roman"/>
               </w:rPr>
-              <w:t>POST</w:t>
+              <w:t>PUT</w:t>
             </w:r>
           </w:p>
         </w:tc>
@@ -9761,7 +9806,7 @@
               <w:rPr>
                 <w:rFonts w:ascii="Calibri" w:eastAsia="Calibri" w:hAnsi="Calibri" w:cs="Times New Roman"/>
               </w:rPr>
-              <w:t>PUT</w:t>
+              <w:t>POST</w:t>
             </w:r>
           </w:p>
         </w:tc>
@@ -10308,7 +10353,7 @@
               <w:rPr>
                 <w:rFonts w:ascii="Calibri" w:eastAsia="Calibri" w:hAnsi="Calibri" w:cs="Times New Roman"/>
               </w:rPr>
-              <w:t>POST</w:t>
+              <w:t>PUT</w:t>
             </w:r>
           </w:p>
         </w:tc>
@@ -10547,7 +10592,7 @@
               <w:rPr>
                 <w:rFonts w:ascii="Calibri" w:eastAsia="Calibri" w:hAnsi="Calibri" w:cs="Times New Roman"/>
               </w:rPr>
-              <w:t>PUT</w:t>
+              <w:t>POST</w:t>
             </w:r>
           </w:p>
         </w:tc>
@@ -11106,7 +11151,7 @@
               <w:rPr>
                 <w:rFonts w:ascii="Calibri" w:eastAsia="Calibri" w:hAnsi="Calibri" w:cs="Times New Roman"/>
               </w:rPr>
-              <w:t>POST</w:t>
+              <w:t>PUT</w:t>
             </w:r>
           </w:p>
         </w:tc>
@@ -18196,18 +18241,18 @@
 </file>
 
 <file path=customXml/item2.xml><?xml version="1.0" encoding="utf-8"?>
-<p:properties xmlns:p="http://schemas.microsoft.com/office/2006/metadata/properties" xmlns:xsi="http://www.w3.org/2001/XMLSchema-instance">
-  <documentManagement/>
-</p:properties>
-</file>
-
-<file path=customXml/item3.xml><?xml version="1.0" encoding="utf-8"?>
 <?mso-contentType ?>
 <FormTemplates xmlns="http://schemas.microsoft.com/sharepoint/v3/contenttype/forms">
   <Display>DocumentLibraryForm</Display>
   <Edit>DocumentLibraryForm</Edit>
   <New>DocumentLibraryForm</New>
 </FormTemplates>
+</file>
+
+<file path=customXml/item3.xml><?xml version="1.0" encoding="utf-8"?>
+<p:properties xmlns:p="http://schemas.microsoft.com/office/2006/metadata/properties" xmlns:xsi="http://www.w3.org/2001/XMLSchema-instance">
+  <documentManagement/>
+</p:properties>
 </file>
 
 <file path=customXml/item4.xml><?xml version="1.0" encoding="utf-8"?>
@@ -18309,6 +18354,14 @@
 </file>
 
 <file path=customXml/itemProps2.xml><?xml version="1.0" encoding="utf-8"?>
+<ds:datastoreItem xmlns:ds="http://schemas.openxmlformats.org/officeDocument/2006/customXml" ds:itemID="{B4994F6A-EE36-4A05-BAB3-833F8852E9D3}">
+  <ds:schemaRefs>
+    <ds:schemaRef ds:uri="http://schemas.microsoft.com/sharepoint/v3/contenttype/forms"/>
+  </ds:schemaRefs>
+</ds:datastoreItem>
+</file>
+
+<file path=customXml/itemProps3.xml><?xml version="1.0" encoding="utf-8"?>
 <ds:datastoreItem xmlns:ds="http://schemas.openxmlformats.org/officeDocument/2006/customXml" ds:itemID="{040D4170-027D-4223-845A-0D0AB62CED5C}">
   <ds:schemaRefs>
     <ds:schemaRef ds:uri="http://schemas.microsoft.com/office/2006/metadata/properties"/>
@@ -18316,16 +18369,8 @@
 </ds:datastoreItem>
 </file>
 
-<file path=customXml/itemProps3.xml><?xml version="1.0" encoding="utf-8"?>
-<ds:datastoreItem xmlns:ds="http://schemas.openxmlformats.org/officeDocument/2006/customXml" ds:itemID="{B4994F6A-EE36-4A05-BAB3-833F8852E9D3}">
-  <ds:schemaRefs>
-    <ds:schemaRef ds:uri="http://schemas.microsoft.com/sharepoint/v3/contenttype/forms"/>
-  </ds:schemaRefs>
-</ds:datastoreItem>
-</file>
-
 <file path=customXml/itemProps4.xml><?xml version="1.0" encoding="utf-8"?>
-<ds:datastoreItem xmlns:ds="http://schemas.openxmlformats.org/officeDocument/2006/customXml" ds:itemID="{3F3D61C9-E497-4166-B8D1-6A36823572FC}">
+<ds:datastoreItem xmlns:ds="http://schemas.openxmlformats.org/officeDocument/2006/customXml" ds:itemID="{8FF69B0C-16AF-487D-BB3C-452D9806A944}">
   <ds:schemaRefs>
     <ds:schemaRef ds:uri="http://schemas.openxmlformats.org/officeDocument/2006/bibliography"/>
   </ds:schemaRefs>

</xml_diff>